<commit_message>
Lots of working on skills and XML to streamline
but y tho
</commit_message>
<xml_diff>
--- a/Development Path.docx
+++ b/Development Path.docx
@@ -54,23 +54,7 @@
           <w:sz w:val="24"/>
           <w:szCs w:val="24"/>
         </w:rPr>
-        <w:t xml:space="preserve"> tower defense that allows many customized paths to victory, which offers </w:t>
-      </w:r>
-      <w:proofErr w:type="spellStart"/>
-      <w:r>
-        <w:rPr>
-          <w:sz w:val="24"/>
-          <w:szCs w:val="24"/>
-        </w:rPr>
-        <w:t>replayability</w:t>
-      </w:r>
-      <w:proofErr w:type="spellEnd"/>
-      <w:r>
-        <w:rPr>
-          <w:sz w:val="24"/>
-          <w:szCs w:val="24"/>
-        </w:rPr>
-        <w:t>.</w:t>
+        <w:t xml:space="preserve"> tower defense that allows many customized paths to victory, which offers replayability.</w:t>
       </w:r>
     </w:p>
     <w:p>
@@ -276,17 +260,8 @@
           <w:sz w:val="24"/>
           <w:szCs w:val="24"/>
         </w:rPr>
-        <w:t xml:space="preserve">Elemental, </w:t>
-      </w:r>
-      <w:proofErr w:type="spellStart"/>
-      <w:r>
-        <w:rPr>
-          <w:sz w:val="24"/>
-          <w:szCs w:val="24"/>
-        </w:rPr>
-        <w:t>phys</w:t>
-      </w:r>
-      <w:proofErr w:type="spellEnd"/>
+        <w:t>Elemental, phys</w:t>
+      </w:r>
     </w:p>
     <w:p>
       <w:pPr>
@@ -325,23 +300,7 @@
           <w:sz w:val="24"/>
           <w:szCs w:val="24"/>
         </w:rPr>
-        <w:t xml:space="preserve">Air, invincible, reduced </w:t>
-      </w:r>
-      <w:proofErr w:type="spellStart"/>
-      <w:r>
-        <w:rPr>
-          <w:sz w:val="24"/>
-          <w:szCs w:val="24"/>
-        </w:rPr>
-        <w:t>ele</w:t>
-      </w:r>
-      <w:proofErr w:type="spellEnd"/>
-      <w:r>
-        <w:rPr>
-          <w:sz w:val="24"/>
-          <w:szCs w:val="24"/>
-        </w:rPr>
-        <w:t xml:space="preserve"> dmg</w:t>
+        <w:t>Air, invincible, reduced ele dmg</w:t>
       </w:r>
     </w:p>
     <w:p>
@@ -376,37 +335,12 @@
           <w:szCs w:val="24"/>
         </w:rPr>
       </w:pPr>
-      <w:proofErr w:type="gramStart"/>
-      <w:r>
-        <w:rPr>
-          <w:sz w:val="24"/>
-          <w:szCs w:val="24"/>
-        </w:rPr>
-        <w:t>Stun?,</w:t>
-      </w:r>
-      <w:proofErr w:type="gramEnd"/>
-      <w:r>
-        <w:rPr>
-          <w:sz w:val="24"/>
-          <w:szCs w:val="24"/>
-        </w:rPr>
-        <w:t xml:space="preserve"> </w:t>
-      </w:r>
-      <w:proofErr w:type="spellStart"/>
-      <w:r>
-        <w:rPr>
-          <w:sz w:val="24"/>
-          <w:szCs w:val="24"/>
-        </w:rPr>
-        <w:t>Crit</w:t>
-      </w:r>
-      <w:proofErr w:type="spellEnd"/>
-      <w:r>
-        <w:rPr>
-          <w:sz w:val="24"/>
-          <w:szCs w:val="24"/>
-        </w:rPr>
-        <w:t>, Increased DMG %, Increased spell effect %</w:t>
+      <w:r>
+        <w:rPr>
+          <w:sz w:val="24"/>
+          <w:szCs w:val="24"/>
+        </w:rPr>
+        <w:t>Stun?, Crit, Increased DMG %, Increased spell effect %</w:t>
       </w:r>
       <w:r>
         <w:rPr>
@@ -448,17 +382,209 @@
           <w:szCs w:val="24"/>
         </w:rPr>
       </w:pPr>
-      <w:proofErr w:type="spellStart"/>
       <w:r>
         <w:rPr>
           <w:sz w:val="24"/>
           <w:szCs w:val="24"/>
         </w:rPr>
         <w:t>AtkSpeed</w:t>
+      </w:r>
+    </w:p>
+    <w:p>
+      <w:pPr>
+        <w:pStyle w:val="ListParagraph"/>
+        <w:numPr>
+          <w:ilvl w:val="0"/>
+          <w:numId w:val="1"/>
+        </w:numPr>
+        <w:rPr>
+          <w:sz w:val="24"/>
+          <w:szCs w:val="24"/>
+        </w:rPr>
+      </w:pPr>
+      <w:r>
+        <w:rPr>
+          <w:sz w:val="24"/>
+          <w:szCs w:val="24"/>
+        </w:rPr>
+        <w:t>Sound</w:t>
+      </w:r>
+    </w:p>
+    <w:p>
+      <w:pPr>
+        <w:pStyle w:val="ListParagraph"/>
+        <w:numPr>
+          <w:ilvl w:val="1"/>
+          <w:numId w:val="1"/>
+        </w:numPr>
+        <w:rPr>
+          <w:sz w:val="24"/>
+          <w:szCs w:val="24"/>
+        </w:rPr>
+      </w:pPr>
+      <w:r>
+        <w:rPr>
+          <w:sz w:val="24"/>
+          <w:szCs w:val="24"/>
+        </w:rPr>
+        <w:t>Towers</w:t>
+      </w:r>
+    </w:p>
+    <w:p>
+      <w:pPr>
+        <w:pStyle w:val="ListParagraph"/>
+        <w:numPr>
+          <w:ilvl w:val="1"/>
+          <w:numId w:val="1"/>
+        </w:numPr>
+        <w:rPr>
+          <w:sz w:val="24"/>
+          <w:szCs w:val="24"/>
+        </w:rPr>
+      </w:pPr>
+      <w:r>
+        <w:rPr>
+          <w:sz w:val="24"/>
+          <w:szCs w:val="24"/>
+        </w:rPr>
+        <w:t>Clicks</w:t>
+      </w:r>
+    </w:p>
+    <w:p>
+      <w:pPr>
+        <w:pStyle w:val="ListParagraph"/>
+        <w:numPr>
+          <w:ilvl w:val="1"/>
+          <w:numId w:val="1"/>
+        </w:numPr>
+        <w:rPr>
+          <w:sz w:val="24"/>
+          <w:szCs w:val="24"/>
+        </w:rPr>
+      </w:pPr>
+      <w:r>
+        <w:rPr>
+          <w:sz w:val="24"/>
+          <w:szCs w:val="24"/>
+        </w:rPr>
+        <w:t>Creeps Walking</w:t>
+      </w:r>
+    </w:p>
+    <w:p>
+      <w:pPr>
+        <w:pStyle w:val="ListParagraph"/>
+        <w:numPr>
+          <w:ilvl w:val="1"/>
+          <w:numId w:val="1"/>
+        </w:numPr>
+        <w:rPr>
+          <w:sz w:val="24"/>
+          <w:szCs w:val="24"/>
+        </w:rPr>
+      </w:pPr>
+      <w:r>
+        <w:rPr>
+          <w:sz w:val="24"/>
+          <w:szCs w:val="24"/>
+        </w:rPr>
+        <w:t>Music</w:t>
+      </w:r>
+    </w:p>
+    <w:p>
+      <w:pPr>
+        <w:pStyle w:val="ListParagraph"/>
+        <w:numPr>
+          <w:ilvl w:val="0"/>
+          <w:numId w:val="1"/>
+        </w:numPr>
+        <w:rPr>
+          <w:sz w:val="24"/>
+          <w:szCs w:val="24"/>
+        </w:rPr>
+      </w:pPr>
+      <w:r>
+        <w:rPr>
+          <w:sz w:val="24"/>
+          <w:szCs w:val="24"/>
+        </w:rPr>
+        <w:t>UI Improvements</w:t>
+      </w:r>
+    </w:p>
+    <w:p>
+      <w:pPr>
+        <w:pStyle w:val="ListParagraph"/>
+        <w:numPr>
+          <w:ilvl w:val="1"/>
+          <w:numId w:val="1"/>
+        </w:numPr>
+        <w:rPr>
+          <w:sz w:val="24"/>
+          <w:szCs w:val="24"/>
+        </w:rPr>
+      </w:pPr>
+      <w:r>
+        <w:rPr>
+          <w:sz w:val="24"/>
+          <w:szCs w:val="24"/>
+        </w:rPr>
+        <w:t>Useful tips pop-up</w:t>
+      </w:r>
+      <w:r>
+        <w:rPr>
+          <w:sz w:val="24"/>
+          <w:szCs w:val="24"/>
+        </w:rPr>
+        <w:t xml:space="preserve"> (DONE)</w:t>
+      </w:r>
+    </w:p>
+    <w:p>
+      <w:pPr>
+        <w:pStyle w:val="ListParagraph"/>
+        <w:numPr>
+          <w:ilvl w:val="1"/>
+          <w:numId w:val="1"/>
+        </w:numPr>
+        <w:rPr>
+          <w:sz w:val="24"/>
+          <w:szCs w:val="24"/>
+        </w:rPr>
+      </w:pPr>
+      <w:r>
+        <w:rPr>
+          <w:sz w:val="24"/>
+          <w:szCs w:val="24"/>
+        </w:rPr>
+        <w:t>Custom wave sender (DONE)</w:t>
+      </w:r>
+    </w:p>
+    <w:p>
+      <w:pPr>
+        <w:pStyle w:val="ListParagraph"/>
+        <w:numPr>
+          <w:ilvl w:val="1"/>
+          <w:numId w:val="1"/>
+        </w:numPr>
+        <w:rPr>
+          <w:sz w:val="24"/>
+          <w:szCs w:val="24"/>
+        </w:rPr>
+      </w:pPr>
+      <w:r>
+        <w:rPr>
+          <w:sz w:val="24"/>
+          <w:szCs w:val="24"/>
+        </w:rPr>
+        <w:t>“</w:t>
       </w:r>
       <w:bookmarkStart w:id="0" w:name="_GoBack"/>
       <w:bookmarkEnd w:id="0"/>
-      <w:proofErr w:type="spellEnd"/>
+      <w:r>
+        <w:rPr>
+          <w:sz w:val="24"/>
+          <w:szCs w:val="24"/>
+        </w:rPr>
+        <w:t>Can’t Afford This”</w:t>
+      </w:r>
     </w:p>
     <w:p>
       <w:pPr>
@@ -477,74 +603,74 @@
           <w:sz w:val="24"/>
           <w:szCs w:val="24"/>
         </w:rPr>
-        <w:t>Sound</w:t>
-      </w:r>
-    </w:p>
-    <w:p>
-      <w:pPr>
-        <w:pStyle w:val="ListParagraph"/>
-        <w:numPr>
-          <w:ilvl w:val="1"/>
-          <w:numId w:val="1"/>
-        </w:numPr>
-        <w:rPr>
-          <w:sz w:val="24"/>
-          <w:szCs w:val="24"/>
-        </w:rPr>
-      </w:pPr>
-      <w:r>
-        <w:rPr>
-          <w:sz w:val="24"/>
-          <w:szCs w:val="24"/>
-        </w:rPr>
-        <w:t>Towers</w:t>
-      </w:r>
-    </w:p>
-    <w:p>
-      <w:pPr>
-        <w:pStyle w:val="ListParagraph"/>
-        <w:numPr>
-          <w:ilvl w:val="1"/>
-          <w:numId w:val="1"/>
-        </w:numPr>
-        <w:rPr>
-          <w:sz w:val="24"/>
-          <w:szCs w:val="24"/>
-        </w:rPr>
-      </w:pPr>
-      <w:r>
-        <w:rPr>
-          <w:sz w:val="24"/>
-          <w:szCs w:val="24"/>
-        </w:rPr>
-        <w:t>Clicks</w:t>
-      </w:r>
-    </w:p>
-    <w:p>
-      <w:pPr>
-        <w:pStyle w:val="ListParagraph"/>
-        <w:numPr>
-          <w:ilvl w:val="1"/>
-          <w:numId w:val="1"/>
-        </w:numPr>
-        <w:rPr>
-          <w:sz w:val="24"/>
-          <w:szCs w:val="24"/>
-        </w:rPr>
-      </w:pPr>
-      <w:r>
-        <w:rPr>
-          <w:sz w:val="24"/>
-          <w:szCs w:val="24"/>
-        </w:rPr>
-        <w:t>Creeps Walking</w:t>
-      </w:r>
-    </w:p>
-    <w:p>
-      <w:pPr>
-        <w:pStyle w:val="ListParagraph"/>
-        <w:numPr>
-          <w:ilvl w:val="1"/>
+        <w:t>Options</w:t>
+      </w:r>
+    </w:p>
+    <w:p>
+      <w:pPr>
+        <w:pStyle w:val="ListParagraph"/>
+        <w:numPr>
+          <w:ilvl w:val="1"/>
+          <w:numId w:val="1"/>
+        </w:numPr>
+        <w:rPr>
+          <w:sz w:val="24"/>
+          <w:szCs w:val="24"/>
+        </w:rPr>
+      </w:pPr>
+      <w:r>
+        <w:rPr>
+          <w:sz w:val="24"/>
+          <w:szCs w:val="24"/>
+        </w:rPr>
+        <w:t>Restart</w:t>
+      </w:r>
+    </w:p>
+    <w:p>
+      <w:pPr>
+        <w:pStyle w:val="ListParagraph"/>
+        <w:numPr>
+          <w:ilvl w:val="1"/>
+          <w:numId w:val="1"/>
+        </w:numPr>
+        <w:rPr>
+          <w:sz w:val="24"/>
+          <w:szCs w:val="24"/>
+        </w:rPr>
+      </w:pPr>
+      <w:r>
+        <w:rPr>
+          <w:sz w:val="24"/>
+          <w:szCs w:val="24"/>
+        </w:rPr>
+        <w:t>Main-Menu</w:t>
+      </w:r>
+    </w:p>
+    <w:p>
+      <w:pPr>
+        <w:pStyle w:val="ListParagraph"/>
+        <w:numPr>
+          <w:ilvl w:val="1"/>
+          <w:numId w:val="1"/>
+        </w:numPr>
+        <w:rPr>
+          <w:sz w:val="24"/>
+          <w:szCs w:val="24"/>
+        </w:rPr>
+      </w:pPr>
+      <w:r>
+        <w:rPr>
+          <w:sz w:val="24"/>
+          <w:szCs w:val="24"/>
+        </w:rPr>
+        <w:t>Sound Options</w:t>
+      </w:r>
+    </w:p>
+    <w:p>
+      <w:pPr>
+        <w:pStyle w:val="ListParagraph"/>
+        <w:numPr>
+          <w:ilvl w:val="2"/>
           <w:numId w:val="1"/>
         </w:numPr>
         <w:rPr>
@@ -564,67 +690,20 @@
       <w:pPr>
         <w:pStyle w:val="ListParagraph"/>
         <w:numPr>
-          <w:ilvl w:val="0"/>
-          <w:numId w:val="1"/>
-        </w:numPr>
-        <w:rPr>
-          <w:sz w:val="24"/>
-          <w:szCs w:val="24"/>
-        </w:rPr>
-      </w:pPr>
-      <w:r>
-        <w:rPr>
-          <w:sz w:val="24"/>
-          <w:szCs w:val="24"/>
-        </w:rPr>
-        <w:t>UI Improvements</w:t>
-      </w:r>
-    </w:p>
-    <w:p>
-      <w:pPr>
-        <w:pStyle w:val="ListParagraph"/>
-        <w:numPr>
-          <w:ilvl w:val="1"/>
-          <w:numId w:val="1"/>
-        </w:numPr>
-        <w:rPr>
-          <w:sz w:val="24"/>
-          <w:szCs w:val="24"/>
-        </w:rPr>
-      </w:pPr>
-      <w:r>
-        <w:rPr>
-          <w:sz w:val="24"/>
-          <w:szCs w:val="24"/>
-        </w:rPr>
-        <w:t>Useful tips pop-up</w:t>
-      </w:r>
-      <w:r>
-        <w:rPr>
-          <w:sz w:val="24"/>
-          <w:szCs w:val="24"/>
-        </w:rPr>
-        <w:t xml:space="preserve"> (DONE)</w:t>
-      </w:r>
-    </w:p>
-    <w:p>
-      <w:pPr>
-        <w:pStyle w:val="ListParagraph"/>
-        <w:numPr>
-          <w:ilvl w:val="1"/>
-          <w:numId w:val="1"/>
-        </w:numPr>
-        <w:rPr>
-          <w:sz w:val="24"/>
-          <w:szCs w:val="24"/>
-        </w:rPr>
-      </w:pPr>
-      <w:r>
-        <w:rPr>
-          <w:sz w:val="24"/>
-          <w:szCs w:val="24"/>
-        </w:rPr>
-        <w:t>Custom wave sender (DONE)</w:t>
+          <w:ilvl w:val="2"/>
+          <w:numId w:val="1"/>
+        </w:numPr>
+        <w:rPr>
+          <w:sz w:val="24"/>
+          <w:szCs w:val="24"/>
+        </w:rPr>
+      </w:pPr>
+      <w:r>
+        <w:rPr>
+          <w:sz w:val="24"/>
+          <w:szCs w:val="24"/>
+        </w:rPr>
+        <w:t>SFX</w:t>
       </w:r>
     </w:p>
     <w:sectPr>
@@ -774,7 +853,7 @@
       </w:pPr>
     </w:pPrDefault>
   </w:docDefaults>
-  <w:latentStyles w:defLockedState="0" w:defUIPriority="99" w:defSemiHidden="0" w:defUnhideWhenUsed="0" w:defQFormat="0" w:count="375">
+  <w:latentStyles w:defLockedState="0" w:defUIPriority="99" w:defSemiHidden="0" w:defUnhideWhenUsed="0" w:defQFormat="0" w:count="376">
     <w:lsdException w:name="Normal" w:uiPriority="0" w:qFormat="1"/>
     <w:lsdException w:name="heading 1" w:uiPriority="9" w:qFormat="1"/>
     <w:lsdException w:name="heading 2" w:semiHidden="1" w:uiPriority="9" w:unhideWhenUsed="1" w:qFormat="1"/>
@@ -880,7 +959,6 @@
     <w:lsdException w:name="HTML Sample" w:semiHidden="1" w:unhideWhenUsed="1"/>
     <w:lsdException w:name="HTML Typewriter" w:semiHidden="1" w:unhideWhenUsed="1"/>
     <w:lsdException w:name="HTML Variable" w:semiHidden="1" w:unhideWhenUsed="1"/>
-    <w:lsdException w:name="Normal Table" w:semiHidden="1" w:unhideWhenUsed="1"/>
     <w:lsdException w:name="annotation subject" w:semiHidden="1" w:unhideWhenUsed="1"/>
     <w:lsdException w:name="No List" w:semiHidden="1" w:unhideWhenUsed="1"/>
     <w:lsdException w:name="Outline List 1" w:semiHidden="1" w:unhideWhenUsed="1"/>
@@ -927,10 +1005,8 @@
     <w:lsdException w:name="Table Subtle 2" w:semiHidden="1" w:unhideWhenUsed="1"/>
     <w:lsdException w:name="Table Web 1" w:semiHidden="1" w:unhideWhenUsed="1"/>
     <w:lsdException w:name="Table Web 2" w:semiHidden="1" w:unhideWhenUsed="1"/>
-    <w:lsdException w:name="Table Web 3" w:semiHidden="1" w:unhideWhenUsed="1"/>
     <w:lsdException w:name="Balloon Text" w:semiHidden="1" w:unhideWhenUsed="1"/>
     <w:lsdException w:name="Table Grid" w:uiPriority="39"/>
-    <w:lsdException w:name="Table Theme" w:semiHidden="1" w:unhideWhenUsed="1"/>
     <w:lsdException w:name="Placeholder Text" w:semiHidden="1"/>
     <w:lsdException w:name="No Spacing" w:uiPriority="1" w:qFormat="1"/>
     <w:lsdException w:name="Light Shading" w:uiPriority="60"/>
@@ -1150,6 +1226,7 @@
     <w:lsdException w:name="Smart Hyperlink" w:semiHidden="1" w:unhideWhenUsed="1"/>
     <w:lsdException w:name="Hashtag" w:semiHidden="1" w:unhideWhenUsed="1"/>
     <w:lsdException w:name="Unresolved Mention" w:semiHidden="1" w:unhideWhenUsed="1"/>
+    <w:lsdException w:name="Smart Link" w:semiHidden="1" w:unhideWhenUsed="1"/>
   </w:latentStyles>
   <w:style w:type="paragraph" w:default="1" w:styleId="Normal">
     <w:name w:val="Normal"/>

</xml_diff>

<commit_message>
New abilities, streamline, etc.
</commit_message>
<xml_diff>
--- a/Development Path.docx
+++ b/Development Path.docx
@@ -379,14 +379,23 @@
       <w:proofErr w:type="gramStart"/>
       <w:r>
         <w:rPr>
-          <w:sz w:val="24"/>
-          <w:szCs w:val="24"/>
-        </w:rPr>
-        <w:t>Stun?,</w:t>
+          <w:strike/>
+          <w:sz w:val="24"/>
+          <w:szCs w:val="24"/>
+        </w:rPr>
+        <w:t>Stun?</w:t>
+      </w:r>
+      <w:r>
+        <w:rPr>
+          <w:sz w:val="24"/>
+          <w:szCs w:val="24"/>
+        </w:rPr>
+        <w:t>,</w:t>
       </w:r>
       <w:proofErr w:type="gramEnd"/>
       <w:r>
         <w:rPr>
+          <w:strike/>
           <w:sz w:val="24"/>
           <w:szCs w:val="24"/>
         </w:rPr>
@@ -395,6 +404,7 @@
       <w:proofErr w:type="spellStart"/>
       <w:r>
         <w:rPr>
+          <w:strike/>
           <w:sz w:val="24"/>
           <w:szCs w:val="24"/>
         </w:rPr>
@@ -406,8 +416,33 @@
           <w:sz w:val="24"/>
           <w:szCs w:val="24"/>
         </w:rPr>
-        <w:t>, Increased DMG %, Increased spell effect %</w:t>
-      </w:r>
+        <w:t xml:space="preserve">, </w:t>
+      </w:r>
+      <w:r>
+        <w:rPr>
+          <w:strike/>
+          <w:sz w:val="24"/>
+          <w:szCs w:val="24"/>
+        </w:rPr>
+        <w:t>Increased DMG %,</w:t>
+      </w:r>
+      <w:r>
+        <w:rPr>
+          <w:sz w:val="24"/>
+          <w:szCs w:val="24"/>
+        </w:rPr>
+        <w:t xml:space="preserve"> </w:t>
+      </w:r>
+      <w:bookmarkStart w:id="0" w:name="_GoBack"/>
+      <w:r>
+        <w:rPr>
+          <w:strike/>
+          <w:sz w:val="24"/>
+          <w:szCs w:val="24"/>
+        </w:rPr>
+        <w:t>Increased spell effect %</w:t>
+      </w:r>
+      <w:bookmarkEnd w:id="0"/>
       <w:r>
         <w:rPr>
           <w:sz w:val="24"/>
@@ -621,7 +656,6 @@
           <w:szCs w:val="24"/>
         </w:rPr>
       </w:pPr>
-      <w:bookmarkStart w:id="0" w:name="_GoBack"/>
       <w:r>
         <w:rPr>
           <w:sz w:val="24"/>
@@ -630,7 +664,6 @@
         <w:t>Custom wave sender (DONE)</w:t>
       </w:r>
     </w:p>
-    <w:bookmarkEnd w:id="0"/>
     <w:p>
       <w:pPr>
         <w:pStyle w:val="ListParagraph"/>
@@ -1607,7 +1640,7 @@
 </file>
 
 <file path=customXml/itemProps1.xml><?xml version="1.0" encoding="utf-8"?>
-<ds:datastoreItem xmlns:ds="http://schemas.openxmlformats.org/officeDocument/2006/customXml" ds:itemID="{3CECBEF3-BD44-4168-92E7-070F55216BCB}">
+<ds:datastoreItem xmlns:ds="http://schemas.openxmlformats.org/officeDocument/2006/customXml" ds:itemID="{A77790C7-79AC-497E-9FE8-258D93D2D166}">
   <ds:schemaRefs>
     <ds:schemaRef ds:uri="http://schemas.openxmlformats.org/officeDocument/2006/bibliography"/>
   </ds:schemaRefs>

</xml_diff>